<commit_message>
redraft of paper - GEMMA with permutations
</commit_message>
<xml_diff>
--- a/notes/coding/Venn Diagram GEMMA.docx
+++ b/notes/coding/Venn Diagram GEMMA.docx
@@ -447,10 +447,444 @@
       </w:r>
     </w:p>
     <w:p/>
-    <w:p/>
-    <w:p>
-      <w:r>
-        <w:t xml:space="preserve">GEMMA B05.10 x </w:t>
+    <w:p>
+      <w:r>
+        <w:t>See file: DWS_geneOverlap_simplified.xlsx</w:t>
+      </w:r>
+    </w:p>
+    <w:p>
+      <w:r>
+        <w:t xml:space="preserve">GEMMA </w:t>
+      </w:r>
+      <w:r>
+        <w:t xml:space="preserve">99 </w:t>
+      </w:r>
+      <w:proofErr w:type="spellStart"/>
+      <w:r>
+        <w:t>thr</w:t>
+      </w:r>
+      <w:proofErr w:type="spellEnd"/>
+      <w:r>
+        <w:t xml:space="preserve"> </w:t>
+      </w:r>
+      <w:r>
+        <w:t xml:space="preserve">B05.10 x </w:t>
+      </w:r>
+      <w:proofErr w:type="spellStart"/>
+      <w:r>
+        <w:t>bigRR</w:t>
+      </w:r>
+      <w:proofErr w:type="spellEnd"/>
+      <w:r>
+        <w:t xml:space="preserve"> T4 gene overlap</w:t>
+      </w:r>
+    </w:p>
+    <w:tbl>
+      <w:tblPr>
+        <w:tblW w:w="5760" w:type="dxa"/>
+        <w:tblInd w:w="108" w:type="dxa"/>
+        <w:tblLook w:val="04A0" w:firstRow="1" w:lastRow="0" w:firstColumn="1" w:lastColumn="0" w:noHBand="0" w:noVBand="1"/>
+      </w:tblPr>
+      <w:tblGrid>
+        <w:gridCol w:w="960"/>
+        <w:gridCol w:w="960"/>
+        <w:gridCol w:w="960"/>
+        <w:gridCol w:w="960"/>
+        <w:gridCol w:w="960"/>
+        <w:gridCol w:w="960"/>
+      </w:tblGrid>
+      <w:tr>
+        <w:trPr>
+          <w:trHeight w:val="290"/>
+        </w:trPr>
+        <w:tc>
+          <w:tcPr>
+            <w:tcW w:w="960" w:type="dxa"/>
+            <w:tcBorders>
+              <w:top w:val="nil"/>
+              <w:left w:val="nil"/>
+              <w:bottom w:val="nil"/>
+              <w:right w:val="nil"/>
+            </w:tcBorders>
+            <w:shd w:val="clear" w:color="000000" w:fill="000000"/>
+            <w:noWrap/>
+            <w:vAlign w:val="bottom"/>
+            <w:hideMark/>
+          </w:tcPr>
+          <w:p>
+            <w:pPr>
+              <w:rPr>
+                <w:rFonts w:ascii="Calibri" w:eastAsia="Times New Roman" w:hAnsi="Calibri" w:cs="Calibri"/>
+                <w:color w:val="FFFFFF"/>
+              </w:rPr>
+            </w:pPr>
+            <w:r>
+              <w:rPr>
+                <w:rFonts w:ascii="Calibri" w:eastAsia="Times New Roman" w:hAnsi="Calibri" w:cs="Calibri"/>
+                <w:color w:val="FFFFFF"/>
+              </w:rPr>
+              <w:t>D</w:t>
+            </w:r>
+          </w:p>
+        </w:tc>
+        <w:tc>
+          <w:tcPr>
+            <w:tcW w:w="960" w:type="dxa"/>
+            <w:tcBorders>
+              <w:top w:val="nil"/>
+              <w:left w:val="nil"/>
+              <w:bottom w:val="nil"/>
+              <w:right w:val="nil"/>
+            </w:tcBorders>
+            <w:shd w:val="clear" w:color="000000" w:fill="000000"/>
+            <w:noWrap/>
+            <w:vAlign w:val="bottom"/>
+            <w:hideMark/>
+          </w:tcPr>
+          <w:p>
+            <w:pPr>
+              <w:rPr>
+                <w:rFonts w:ascii="Calibri" w:eastAsia="Times New Roman" w:hAnsi="Calibri" w:cs="Calibri"/>
+                <w:color w:val="FFFFFF"/>
+              </w:rPr>
+            </w:pPr>
+            <w:r>
+              <w:rPr>
+                <w:rFonts w:ascii="Calibri" w:eastAsia="Times New Roman" w:hAnsi="Calibri" w:cs="Calibri"/>
+                <w:color w:val="FFFFFF"/>
+              </w:rPr>
+              <w:t>DW</w:t>
+            </w:r>
+          </w:p>
+        </w:tc>
+        <w:tc>
+          <w:tcPr>
+            <w:tcW w:w="960" w:type="dxa"/>
+            <w:tcBorders>
+              <w:top w:val="nil"/>
+              <w:left w:val="nil"/>
+              <w:bottom w:val="nil"/>
+              <w:right w:val="nil"/>
+            </w:tcBorders>
+            <w:shd w:val="clear" w:color="000000" w:fill="000000"/>
+            <w:noWrap/>
+            <w:vAlign w:val="bottom"/>
+            <w:hideMark/>
+          </w:tcPr>
+          <w:p>
+            <w:pPr>
+              <w:rPr>
+                <w:rFonts w:ascii="Calibri" w:eastAsia="Times New Roman" w:hAnsi="Calibri" w:cs="Calibri"/>
+                <w:color w:val="FFFFFF"/>
+              </w:rPr>
+            </w:pPr>
+            <w:r>
+              <w:rPr>
+                <w:rFonts w:ascii="Calibri" w:eastAsia="Times New Roman" w:hAnsi="Calibri" w:cs="Calibri"/>
+                <w:color w:val="FFFFFF"/>
+              </w:rPr>
+              <w:t>unique</w:t>
+            </w:r>
+          </w:p>
+        </w:tc>
+        <w:tc>
+          <w:tcPr>
+            <w:tcW w:w="960" w:type="dxa"/>
+            <w:tcBorders>
+              <w:top w:val="nil"/>
+              <w:left w:val="nil"/>
+              <w:bottom w:val="nil"/>
+              <w:right w:val="nil"/>
+            </w:tcBorders>
+            <w:shd w:val="clear" w:color="000000" w:fill="000000"/>
+            <w:noWrap/>
+            <w:vAlign w:val="bottom"/>
+            <w:hideMark/>
+          </w:tcPr>
+          <w:p>
+            <w:pPr>
+              <w:rPr>
+                <w:rFonts w:ascii="Calibri" w:eastAsia="Times New Roman" w:hAnsi="Calibri" w:cs="Calibri"/>
+                <w:color w:val="FFFFFF"/>
+              </w:rPr>
+            </w:pPr>
+            <w:r>
+              <w:rPr>
+                <w:rFonts w:ascii="Calibri" w:eastAsia="Times New Roman" w:hAnsi="Calibri" w:cs="Calibri"/>
+                <w:color w:val="FFFFFF"/>
+              </w:rPr>
+              <w:t>W</w:t>
+            </w:r>
+          </w:p>
+        </w:tc>
+        <w:tc>
+          <w:tcPr>
+            <w:tcW w:w="960" w:type="dxa"/>
+            <w:tcBorders>
+              <w:top w:val="nil"/>
+              <w:left w:val="nil"/>
+              <w:bottom w:val="nil"/>
+              <w:right w:val="nil"/>
+            </w:tcBorders>
+            <w:shd w:val="clear" w:color="000000" w:fill="000000"/>
+            <w:noWrap/>
+            <w:vAlign w:val="bottom"/>
+            <w:hideMark/>
+          </w:tcPr>
+          <w:p>
+            <w:pPr>
+              <w:rPr>
+                <w:rFonts w:ascii="Calibri" w:eastAsia="Times New Roman" w:hAnsi="Calibri" w:cs="Calibri"/>
+                <w:color w:val="FFFFFF"/>
+              </w:rPr>
+            </w:pPr>
+            <w:r>
+              <w:rPr>
+                <w:rFonts w:ascii="Calibri" w:eastAsia="Times New Roman" w:hAnsi="Calibri" w:cs="Calibri"/>
+                <w:color w:val="FFFFFF"/>
+              </w:rPr>
+              <w:t>S</w:t>
+            </w:r>
+          </w:p>
+        </w:tc>
+        <w:tc>
+          <w:tcPr>
+            <w:tcW w:w="960" w:type="dxa"/>
+            <w:tcBorders>
+              <w:top w:val="nil"/>
+              <w:left w:val="nil"/>
+              <w:bottom w:val="nil"/>
+              <w:right w:val="nil"/>
+            </w:tcBorders>
+            <w:shd w:val="clear" w:color="000000" w:fill="000000"/>
+            <w:noWrap/>
+            <w:vAlign w:val="bottom"/>
+            <w:hideMark/>
+          </w:tcPr>
+          <w:p>
+            <w:pPr>
+              <w:rPr>
+                <w:rFonts w:ascii="Calibri" w:eastAsia="Times New Roman" w:hAnsi="Calibri" w:cs="Calibri"/>
+                <w:color w:val="FFFFFF"/>
+              </w:rPr>
+            </w:pPr>
+            <w:r>
+              <w:rPr>
+                <w:rFonts w:ascii="Calibri" w:eastAsia="Times New Roman" w:hAnsi="Calibri" w:cs="Calibri"/>
+                <w:color w:val="FFFFFF"/>
+              </w:rPr>
+              <w:t>WS</w:t>
+            </w:r>
+          </w:p>
+        </w:tc>
+      </w:tr>
+      <w:tr>
+        <w:trPr>
+          <w:trHeight w:val="290"/>
+        </w:trPr>
+        <w:tc>
+          <w:tcPr>
+            <w:tcW w:w="960" w:type="dxa"/>
+            <w:tcBorders>
+              <w:top w:val="nil"/>
+              <w:left w:val="nil"/>
+              <w:bottom w:val="nil"/>
+              <w:right w:val="nil"/>
+            </w:tcBorders>
+            <w:shd w:val="clear" w:color="000000" w:fill="000000"/>
+            <w:noWrap/>
+            <w:vAlign w:val="bottom"/>
+            <w:hideMark/>
+          </w:tcPr>
+          <w:p>
+            <w:pPr>
+              <w:jc w:val="right"/>
+              <w:rPr>
+                <w:rFonts w:ascii="Calibri" w:eastAsia="Times New Roman" w:hAnsi="Calibri" w:cs="Calibri"/>
+                <w:color w:val="FFFFFF"/>
+              </w:rPr>
+            </w:pPr>
+            <w:r>
+              <w:rPr>
+                <w:rFonts w:ascii="Calibri" w:eastAsia="Times New Roman" w:hAnsi="Calibri" w:cs="Calibri"/>
+                <w:color w:val="FFFFFF"/>
+              </w:rPr>
+              <w:t>421</w:t>
+            </w:r>
+          </w:p>
+        </w:tc>
+        <w:tc>
+          <w:tcPr>
+            <w:tcW w:w="960" w:type="dxa"/>
+            <w:tcBorders>
+              <w:top w:val="nil"/>
+              <w:left w:val="nil"/>
+              <w:bottom w:val="nil"/>
+              <w:right w:val="nil"/>
+            </w:tcBorders>
+            <w:shd w:val="clear" w:color="000000" w:fill="000000"/>
+            <w:noWrap/>
+            <w:vAlign w:val="bottom"/>
+            <w:hideMark/>
+          </w:tcPr>
+          <w:p>
+            <w:pPr>
+              <w:jc w:val="right"/>
+              <w:rPr>
+                <w:rFonts w:ascii="Calibri" w:eastAsia="Times New Roman" w:hAnsi="Calibri" w:cs="Calibri"/>
+                <w:color w:val="FFFFFF"/>
+              </w:rPr>
+            </w:pPr>
+            <w:r>
+              <w:rPr>
+                <w:rFonts w:ascii="Calibri" w:eastAsia="Times New Roman" w:hAnsi="Calibri" w:cs="Calibri"/>
+                <w:color w:val="FFFFFF"/>
+              </w:rPr>
+              <w:t>198</w:t>
+            </w:r>
+          </w:p>
+        </w:tc>
+        <w:tc>
+          <w:tcPr>
+            <w:tcW w:w="960" w:type="dxa"/>
+            <w:tcBorders>
+              <w:top w:val="nil"/>
+              <w:left w:val="nil"/>
+              <w:bottom w:val="nil"/>
+              <w:right w:val="nil"/>
+            </w:tcBorders>
+            <w:shd w:val="clear" w:color="000000" w:fill="000000"/>
+            <w:noWrap/>
+            <w:vAlign w:val="bottom"/>
+            <w:hideMark/>
+          </w:tcPr>
+          <w:p>
+            <w:pPr>
+              <w:jc w:val="right"/>
+              <w:rPr>
+                <w:rFonts w:ascii="Calibri" w:eastAsia="Times New Roman" w:hAnsi="Calibri" w:cs="Calibri"/>
+                <w:color w:val="FFFFFF"/>
+              </w:rPr>
+            </w:pPr>
+            <w:r>
+              <w:rPr>
+                <w:rFonts w:ascii="Calibri" w:eastAsia="Times New Roman" w:hAnsi="Calibri" w:cs="Calibri"/>
+                <w:color w:val="FFFFFF"/>
+              </w:rPr>
+              <w:t>200</w:t>
+            </w:r>
+          </w:p>
+        </w:tc>
+        <w:tc>
+          <w:tcPr>
+            <w:tcW w:w="960" w:type="dxa"/>
+            <w:tcBorders>
+              <w:top w:val="nil"/>
+              <w:left w:val="nil"/>
+              <w:bottom w:val="nil"/>
+              <w:right w:val="nil"/>
+            </w:tcBorders>
+            <w:shd w:val="clear" w:color="000000" w:fill="000000"/>
+            <w:noWrap/>
+            <w:vAlign w:val="bottom"/>
+            <w:hideMark/>
+          </w:tcPr>
+          <w:p>
+            <w:pPr>
+              <w:jc w:val="right"/>
+              <w:rPr>
+                <w:rFonts w:ascii="Calibri" w:eastAsia="Times New Roman" w:hAnsi="Calibri" w:cs="Calibri"/>
+                <w:color w:val="FFFFFF"/>
+              </w:rPr>
+            </w:pPr>
+            <w:r>
+              <w:rPr>
+                <w:rFonts w:ascii="Calibri" w:eastAsia="Times New Roman" w:hAnsi="Calibri" w:cs="Calibri"/>
+                <w:color w:val="FFFFFF"/>
+              </w:rPr>
+              <w:t>74</w:t>
+            </w:r>
+          </w:p>
+        </w:tc>
+        <w:tc>
+          <w:tcPr>
+            <w:tcW w:w="960" w:type="dxa"/>
+            <w:tcBorders>
+              <w:top w:val="nil"/>
+              <w:left w:val="nil"/>
+              <w:bottom w:val="nil"/>
+              <w:right w:val="nil"/>
+            </w:tcBorders>
+            <w:shd w:val="clear" w:color="000000" w:fill="000000"/>
+            <w:noWrap/>
+            <w:vAlign w:val="bottom"/>
+            <w:hideMark/>
+          </w:tcPr>
+          <w:p>
+            <w:pPr>
+              <w:jc w:val="right"/>
+              <w:rPr>
+                <w:rFonts w:ascii="Calibri" w:eastAsia="Times New Roman" w:hAnsi="Calibri" w:cs="Calibri"/>
+                <w:color w:val="FFFFFF"/>
+              </w:rPr>
+            </w:pPr>
+            <w:r>
+              <w:rPr>
+                <w:rFonts w:ascii="Calibri" w:eastAsia="Times New Roman" w:hAnsi="Calibri" w:cs="Calibri"/>
+                <w:color w:val="FFFFFF"/>
+              </w:rPr>
+              <w:t>1</w:t>
+            </w:r>
+          </w:p>
+        </w:tc>
+        <w:tc>
+          <w:tcPr>
+            <w:tcW w:w="960" w:type="dxa"/>
+            <w:tcBorders>
+              <w:top w:val="nil"/>
+              <w:left w:val="nil"/>
+              <w:bottom w:val="nil"/>
+              <w:right w:val="nil"/>
+            </w:tcBorders>
+            <w:shd w:val="clear" w:color="000000" w:fill="000000"/>
+            <w:noWrap/>
+            <w:vAlign w:val="bottom"/>
+            <w:hideMark/>
+          </w:tcPr>
+          <w:p>
+            <w:pPr>
+              <w:jc w:val="right"/>
+              <w:rPr>
+                <w:rFonts w:ascii="Calibri" w:eastAsia="Times New Roman" w:hAnsi="Calibri" w:cs="Calibri"/>
+                <w:color w:val="FFFFFF"/>
+              </w:rPr>
+            </w:pPr>
+            <w:r>
+              <w:rPr>
+                <w:rFonts w:ascii="Calibri" w:eastAsia="Times New Roman" w:hAnsi="Calibri" w:cs="Calibri"/>
+                <w:color w:val="FFFFFF"/>
+              </w:rPr>
+              <w:t>1</w:t>
+            </w:r>
+          </w:p>
+        </w:tc>
+      </w:tr>
+    </w:tbl>
+    <w:p>
+      <w:bookmarkStart w:id="0" w:name="_GoBack"/>
+      <w:bookmarkEnd w:id="0"/>
+    </w:p>
+    <w:p>
+      <w:r>
+        <w:t xml:space="preserve">GEMMA 99.9 </w:t>
+      </w:r>
+      <w:proofErr w:type="spellStart"/>
+      <w:r>
+        <w:t>thr</w:t>
+      </w:r>
+      <w:proofErr w:type="spellEnd"/>
+      <w:r>
+        <w:t xml:space="preserve"> B05.10 x </w:t>
       </w:r>
       <w:proofErr w:type="spellStart"/>
       <w:r>
@@ -533,6 +967,36 @@
                 <w:rFonts w:ascii="Calibri" w:eastAsia="Times New Roman" w:hAnsi="Calibri" w:cs="Calibri"/>
                 <w:color w:val="FFFFFF"/>
               </w:rPr>
+              <w:t>unique</w:t>
+            </w:r>
+          </w:p>
+        </w:tc>
+        <w:tc>
+          <w:tcPr>
+            <w:tcW w:w="960" w:type="dxa"/>
+            <w:tcBorders>
+              <w:top w:val="nil"/>
+              <w:left w:val="nil"/>
+              <w:bottom w:val="nil"/>
+              <w:right w:val="nil"/>
+            </w:tcBorders>
+            <w:shd w:val="clear" w:color="000000" w:fill="000000"/>
+            <w:noWrap/>
+            <w:vAlign w:val="bottom"/>
+            <w:hideMark/>
+          </w:tcPr>
+          <w:p>
+            <w:pPr>
+              <w:rPr>
+                <w:rFonts w:ascii="Calibri" w:eastAsia="Times New Roman" w:hAnsi="Calibri" w:cs="Calibri"/>
+                <w:color w:val="FFFFFF"/>
+              </w:rPr>
+            </w:pPr>
+            <w:r>
+              <w:rPr>
+                <w:rFonts w:ascii="Calibri" w:eastAsia="Times New Roman" w:hAnsi="Calibri" w:cs="Calibri"/>
+                <w:color w:val="FFFFFF"/>
+              </w:rPr>
               <w:t>DW</w:t>
             </w:r>
           </w:p>
@@ -564,36 +1028,6 @@
                 <w:color w:val="FFFFFF"/>
               </w:rPr>
               <w:t>W</w:t>
-            </w:r>
-          </w:p>
-        </w:tc>
-        <w:tc>
-          <w:tcPr>
-            <w:tcW w:w="960" w:type="dxa"/>
-            <w:tcBorders>
-              <w:top w:val="nil"/>
-              <w:left w:val="nil"/>
-              <w:bottom w:val="nil"/>
-              <w:right w:val="nil"/>
-            </w:tcBorders>
-            <w:shd w:val="clear" w:color="000000" w:fill="000000"/>
-            <w:noWrap/>
-            <w:vAlign w:val="bottom"/>
-            <w:hideMark/>
-          </w:tcPr>
-          <w:p>
-            <w:pPr>
-              <w:rPr>
-                <w:rFonts w:ascii="Calibri" w:eastAsia="Times New Roman" w:hAnsi="Calibri" w:cs="Calibri"/>
-                <w:color w:val="FFFFFF"/>
-              </w:rPr>
-            </w:pPr>
-            <w:r>
-              <w:rPr>
-                <w:rFonts w:ascii="Calibri" w:eastAsia="Times New Roman" w:hAnsi="Calibri" w:cs="Calibri"/>
-                <w:color w:val="FFFFFF"/>
-              </w:rPr>
-              <w:t>unique</w:t>
             </w:r>
           </w:p>
         </w:tc>
@@ -629,7 +1063,7 @@
                 <w:rFonts w:ascii="Calibri" w:eastAsia="Times New Roman" w:hAnsi="Calibri" w:cs="Calibri"/>
                 <w:color w:val="FFFFFF"/>
               </w:rPr>
-              <w:t>240</w:t>
+              <w:t>100</w:t>
             </w:r>
           </w:p>
         </w:tc>
@@ -660,7 +1094,7 @@
                 <w:rFonts w:ascii="Calibri" w:eastAsia="Times New Roman" w:hAnsi="Calibri" w:cs="Calibri"/>
                 <w:color w:val="FFFFFF"/>
               </w:rPr>
-              <w:t>110</w:t>
+              <w:t>52</w:t>
             </w:r>
           </w:p>
         </w:tc>
@@ -691,7 +1125,7 @@
                 <w:rFonts w:ascii="Calibri" w:eastAsia="Times New Roman" w:hAnsi="Calibri" w:cs="Calibri"/>
                 <w:color w:val="FFFFFF"/>
               </w:rPr>
-              <w:t>43</w:t>
+              <w:t>27</w:t>
             </w:r>
           </w:p>
         </w:tc>
@@ -722,17 +1156,13 @@
                 <w:rFonts w:ascii="Calibri" w:eastAsia="Times New Roman" w:hAnsi="Calibri" w:cs="Calibri"/>
                 <w:color w:val="FFFFFF"/>
               </w:rPr>
-              <w:t>100</w:t>
+              <w:t>21</w:t>
             </w:r>
           </w:p>
         </w:tc>
       </w:tr>
     </w:tbl>
     <w:p/>
-    <w:p>
-      <w:bookmarkStart w:id="0" w:name="_GoBack"/>
-      <w:bookmarkEnd w:id="0"/>
-    </w:p>
     <w:sectPr>
       <w:pgSz w:w="12240" w:h="15840"/>
       <w:pgMar w:top="1440" w:right="1440" w:bottom="1440" w:left="1440" w:header="720" w:footer="720" w:gutter="0"/>
@@ -911,7 +1341,7 @@
     <w:lsdException w:name="Table Web 2" w:semiHidden="1" w:unhideWhenUsed="1"/>
     <w:lsdException w:name="Table Web 3" w:semiHidden="1" w:unhideWhenUsed="1"/>
     <w:lsdException w:name="Balloon Text" w:semiHidden="1" w:unhideWhenUsed="1"/>
-    <w:lsdException w:name="Table Grid" w:semiHidden="1" w:uiPriority="59" w:unhideWhenUsed="1"/>
+    <w:lsdException w:name="Table Grid" w:uiPriority="59"/>
     <w:lsdException w:name="Table Theme" w:semiHidden="1" w:unhideWhenUsed="1"/>
     <w:lsdException w:name="Placeholder Text" w:semiHidden="1"/>
     <w:lsdException w:name="No Spacing" w:uiPriority="1" w:qFormat="1"/>

</xml_diff>

<commit_message>
finished resub redraft yay
</commit_message>
<xml_diff>
--- a/notes/coding/Venn Diagram GEMMA.docx
+++ b/notes/coding/Venn Diagram GEMMA.docx
@@ -124,6 +124,210 @@
       </w:r>
       <w:r>
         <w:t xml:space="preserve"> 99% </w:t>
+      </w:r>
+      <w:proofErr w:type="spellStart"/>
+      <w:r>
+        <w:t>Thr</w:t>
+      </w:r>
+      <w:proofErr w:type="spellEnd"/>
+    </w:p>
+    <w:p>
+      <w:pPr>
+        <w:shd w:val="clear" w:color="auto" w:fill="2C2828"/>
+        <w:tabs>
+          <w:tab w:val="left" w:pos="916"/>
+          <w:tab w:val="left" w:pos="1832"/>
+          <w:tab w:val="left" w:pos="2748"/>
+          <w:tab w:val="left" w:pos="3664"/>
+          <w:tab w:val="left" w:pos="4580"/>
+          <w:tab w:val="left" w:pos="5496"/>
+          <w:tab w:val="left" w:pos="6412"/>
+          <w:tab w:val="left" w:pos="7328"/>
+          <w:tab w:val="left" w:pos="8244"/>
+          <w:tab w:val="left" w:pos="9160"/>
+          <w:tab w:val="left" w:pos="10076"/>
+          <w:tab w:val="left" w:pos="10992"/>
+          <w:tab w:val="left" w:pos="11908"/>
+          <w:tab w:val="left" w:pos="12824"/>
+          <w:tab w:val="left" w:pos="13740"/>
+          <w:tab w:val="left" w:pos="14656"/>
+        </w:tabs>
+        <w:wordWrap w:val="0"/>
+        <w:spacing w:line="187" w:lineRule="atLeast"/>
+        <w:rPr>
+          <w:rFonts w:ascii="Lucida Console" w:eastAsia="Times New Roman" w:hAnsi="Lucida Console" w:cs="Courier New"/>
+          <w:color w:val="EAEAEA"/>
+          <w:sz w:val="20"/>
+          <w:szCs w:val="20"/>
+          <w:bdr w:val="none" w:sz="0" w:space="0" w:color="auto" w:frame="1"/>
+        </w:rPr>
+      </w:pPr>
+      <w:r>
+        <w:rPr>
+          <w:rFonts w:ascii="Lucida Console" w:eastAsia="Times New Roman" w:hAnsi="Lucida Console" w:cs="Courier New"/>
+          <w:color w:val="EAEAEA"/>
+          <w:sz w:val="20"/>
+          <w:szCs w:val="20"/>
+          <w:bdr w:val="none" w:sz="0" w:space="0" w:color="auto" w:frame="1"/>
+        </w:rPr>
+        <w:t xml:space="preserve">   ALL      D     DS     DW   none      S      W     WS </w:t>
+      </w:r>
+    </w:p>
+    <w:p>
+      <w:pPr>
+        <w:shd w:val="clear" w:color="auto" w:fill="2C2828"/>
+        <w:tabs>
+          <w:tab w:val="left" w:pos="916"/>
+          <w:tab w:val="left" w:pos="1832"/>
+          <w:tab w:val="left" w:pos="2748"/>
+          <w:tab w:val="left" w:pos="3664"/>
+          <w:tab w:val="left" w:pos="4580"/>
+          <w:tab w:val="left" w:pos="5496"/>
+          <w:tab w:val="left" w:pos="6412"/>
+          <w:tab w:val="left" w:pos="7328"/>
+          <w:tab w:val="left" w:pos="8244"/>
+          <w:tab w:val="left" w:pos="9160"/>
+          <w:tab w:val="left" w:pos="10076"/>
+          <w:tab w:val="left" w:pos="10992"/>
+          <w:tab w:val="left" w:pos="11908"/>
+          <w:tab w:val="left" w:pos="12824"/>
+          <w:tab w:val="left" w:pos="13740"/>
+          <w:tab w:val="left" w:pos="14656"/>
+        </w:tabs>
+        <w:wordWrap w:val="0"/>
+        <w:spacing w:line="187" w:lineRule="atLeast"/>
+        <w:rPr>
+          <w:rFonts w:ascii="Lucida Console" w:eastAsia="Times New Roman" w:hAnsi="Lucida Console" w:cs="Courier New"/>
+          <w:color w:val="EAEAEA"/>
+          <w:sz w:val="20"/>
+          <w:szCs w:val="20"/>
+        </w:rPr>
+      </w:pPr>
+      <w:r>
+        <w:rPr>
+          <w:rFonts w:ascii="Lucida Console" w:eastAsia="Times New Roman" w:hAnsi="Lucida Console" w:cs="Courier New"/>
+          <w:color w:val="EAEAEA"/>
+          <w:sz w:val="20"/>
+          <w:szCs w:val="20"/>
+          <w:bdr w:val="none" w:sz="0" w:space="0" w:color="auto" w:frame="1"/>
+        </w:rPr>
+        <w:t xml:space="preserve">     7   3747    246   2698 227140   2243   1780     17 </w:t>
+      </w:r>
+    </w:p>
+    <w:p/>
+    <w:p>
+      <w:r>
+        <w:t xml:space="preserve">GEMMA Domestication SNP level Venn 99.9% </w:t>
+      </w:r>
+      <w:proofErr w:type="spellStart"/>
+      <w:r>
+        <w:t>Thr</w:t>
+      </w:r>
+      <w:proofErr w:type="spellEnd"/>
+    </w:p>
+    <w:p>
+      <w:pPr>
+        <w:shd w:val="clear" w:color="auto" w:fill="2C2828"/>
+        <w:tabs>
+          <w:tab w:val="left" w:pos="916"/>
+          <w:tab w:val="left" w:pos="1832"/>
+          <w:tab w:val="left" w:pos="2748"/>
+          <w:tab w:val="left" w:pos="3664"/>
+          <w:tab w:val="left" w:pos="4580"/>
+          <w:tab w:val="left" w:pos="5496"/>
+          <w:tab w:val="left" w:pos="6412"/>
+          <w:tab w:val="left" w:pos="7328"/>
+          <w:tab w:val="left" w:pos="8244"/>
+          <w:tab w:val="left" w:pos="9160"/>
+          <w:tab w:val="left" w:pos="10076"/>
+          <w:tab w:val="left" w:pos="10992"/>
+          <w:tab w:val="left" w:pos="11908"/>
+          <w:tab w:val="left" w:pos="12824"/>
+          <w:tab w:val="left" w:pos="13740"/>
+          <w:tab w:val="left" w:pos="14656"/>
+        </w:tabs>
+        <w:wordWrap w:val="0"/>
+        <w:spacing w:line="187" w:lineRule="atLeast"/>
+        <w:rPr>
+          <w:rFonts w:ascii="Lucida Console" w:eastAsia="Times New Roman" w:hAnsi="Lucida Console" w:cs="Courier New"/>
+          <w:color w:val="EAEAEA"/>
+          <w:sz w:val="20"/>
+          <w:szCs w:val="20"/>
+          <w:bdr w:val="none" w:sz="0" w:space="0" w:color="auto" w:frame="1"/>
+        </w:rPr>
+      </w:pPr>
+      <w:r>
+        <w:rPr>
+          <w:rFonts w:ascii="Lucida Console" w:eastAsia="Times New Roman" w:hAnsi="Lucida Console" w:cs="Courier New"/>
+          <w:color w:val="EAEAEA"/>
+          <w:sz w:val="20"/>
+          <w:szCs w:val="20"/>
+          <w:bdr w:val="none" w:sz="0" w:space="0" w:color="auto" w:frame="1"/>
+        </w:rPr>
+        <w:t xml:space="preserve">     D     DS     DW   none      S      W     WS </w:t>
+      </w:r>
+    </w:p>
+    <w:p>
+      <w:pPr>
+        <w:shd w:val="clear" w:color="auto" w:fill="2C2828"/>
+        <w:tabs>
+          <w:tab w:val="left" w:pos="916"/>
+          <w:tab w:val="left" w:pos="1832"/>
+          <w:tab w:val="left" w:pos="2748"/>
+          <w:tab w:val="left" w:pos="3664"/>
+          <w:tab w:val="left" w:pos="4580"/>
+          <w:tab w:val="left" w:pos="5496"/>
+          <w:tab w:val="left" w:pos="6412"/>
+          <w:tab w:val="left" w:pos="7328"/>
+          <w:tab w:val="left" w:pos="8244"/>
+          <w:tab w:val="left" w:pos="9160"/>
+          <w:tab w:val="left" w:pos="10076"/>
+          <w:tab w:val="left" w:pos="10992"/>
+          <w:tab w:val="left" w:pos="11908"/>
+          <w:tab w:val="left" w:pos="12824"/>
+          <w:tab w:val="left" w:pos="13740"/>
+          <w:tab w:val="left" w:pos="14656"/>
+        </w:tabs>
+        <w:wordWrap w:val="0"/>
+        <w:spacing w:line="187" w:lineRule="atLeast"/>
+        <w:rPr>
+          <w:rFonts w:ascii="Lucida Console" w:eastAsia="Times New Roman" w:hAnsi="Lucida Console" w:cs="Courier New"/>
+          <w:color w:val="EAEAEA"/>
+          <w:sz w:val="20"/>
+          <w:szCs w:val="20"/>
+        </w:rPr>
+      </w:pPr>
+      <w:r>
+        <w:rPr>
+          <w:rFonts w:ascii="Lucida Console" w:eastAsia="Times New Roman" w:hAnsi="Lucida Console" w:cs="Courier New"/>
+          <w:color w:val="EAEAEA"/>
+          <w:sz w:val="20"/>
+          <w:szCs w:val="20"/>
+          <w:bdr w:val="none" w:sz="0" w:space="0" w:color="auto" w:frame="1"/>
+        </w:rPr>
+        <w:t xml:space="preserve">   601     12    362 236294    274    334      1 </w:t>
+      </w:r>
+    </w:p>
+    <w:p/>
+    <w:p>
+      <w:r>
+        <w:t>Domestication Gene level Venn</w:t>
+      </w:r>
+    </w:p>
+    <w:p>
+      <w:r>
+        <w:t>This is only 1 gene / SNP (arbitrary, first record)</w:t>
+      </w:r>
+    </w:p>
+    <w:p>
+      <w:r>
+        <w:t>And then calculated overlap of traits per gene:</w:t>
+      </w:r>
+    </w:p>
+    <w:p/>
+    <w:p>
+      <w:r>
+        <w:t xml:space="preserve">GEMMA Domestication gene level 99% </w:t>
       </w:r>
       <w:proofErr w:type="spellStart"/>
       <w:r>
@@ -172,7 +376,7 @@
           <w:color w:val="EAEAEA"/>
           <w:bdr w:val="none" w:sz="0" w:space="0" w:color="auto" w:frame="1"/>
         </w:rPr>
-        <w:t xml:space="preserve">   5 </w:t>
+        <w:t xml:space="preserve"> 487 </w:t>
       </w:r>
       <w:proofErr w:type="gramStart"/>
       <w:r>
@@ -182,7 +386,7 @@
           <w:color w:val="EAEAEA"/>
           <w:bdr w:val="none" w:sz="0" w:space="0" w:color="auto" w:frame="1"/>
         </w:rPr>
-        <w:t>2865  176</w:t>
+        <w:t>1203  344</w:t>
       </w:r>
       <w:proofErr w:type="gramEnd"/>
       <w:r>
@@ -192,121 +396,8 @@
           <w:color w:val="EAEAEA"/>
           <w:bdr w:val="none" w:sz="0" w:space="0" w:color="auto" w:frame="1"/>
         </w:rPr>
-        <w:t xml:space="preserve"> 2094 1769 1412   13 </w:t>
-      </w:r>
-    </w:p>
-    <w:p/>
-    <w:p>
-      <w:r>
-        <w:t xml:space="preserve">GEMMA Domestication SNP level Venn 99.9% </w:t>
-      </w:r>
-      <w:proofErr w:type="spellStart"/>
-      <w:r>
-        <w:t>Thr</w:t>
-      </w:r>
-      <w:proofErr w:type="spellEnd"/>
-    </w:p>
-    <w:p>
-      <w:pPr>
-        <w:pStyle w:val="HTMLPreformatted"/>
-        <w:shd w:val="clear" w:color="auto" w:fill="2C2828"/>
-        <w:wordWrap w:val="0"/>
-        <w:spacing w:line="187" w:lineRule="atLeast"/>
-        <w:rPr>
-          <w:rStyle w:val="gnkrckgcgsb"/>
-          <w:rFonts w:ascii="Lucida Console" w:hAnsi="Lucida Console"/>
-          <w:color w:val="EAEAEA"/>
-          <w:bdr w:val="none" w:sz="0" w:space="0" w:color="auto" w:frame="1"/>
-        </w:rPr>
-      </w:pPr>
-      <w:r>
-        <w:rPr>
-          <w:rStyle w:val="gnkrckgcgsb"/>
-          <w:rFonts w:ascii="Lucida Console" w:hAnsi="Lucida Console"/>
-          <w:color w:val="EAEAEA"/>
-          <w:bdr w:val="none" w:sz="0" w:space="0" w:color="auto" w:frame="1"/>
-        </w:rPr>
-        <w:t xml:space="preserve">  </w:t>
-      </w:r>
-      <w:proofErr w:type="gramStart"/>
-      <w:r>
-        <w:rPr>
-          <w:rStyle w:val="gnkrckgcgsb"/>
-          <w:rFonts w:ascii="Lucida Console" w:hAnsi="Lucida Console"/>
-          <w:color w:val="EAEAEA"/>
-          <w:bdr w:val="none" w:sz="0" w:space="0" w:color="auto" w:frame="1"/>
-        </w:rPr>
-        <w:t>D  DS</w:t>
-      </w:r>
-      <w:proofErr w:type="gramEnd"/>
-      <w:r>
-        <w:rPr>
-          <w:rStyle w:val="gnkrckgcgsb"/>
-          <w:rFonts w:ascii="Lucida Console" w:hAnsi="Lucida Console"/>
-          <w:color w:val="EAEAEA"/>
-          <w:bdr w:val="none" w:sz="0" w:space="0" w:color="auto" w:frame="1"/>
-        </w:rPr>
-        <w:t xml:space="preserve">  DW   S   W  WS </w:t>
-      </w:r>
-    </w:p>
-    <w:p>
-      <w:pPr>
-        <w:pStyle w:val="HTMLPreformatted"/>
-        <w:shd w:val="clear" w:color="auto" w:fill="2C2828"/>
-        <w:wordWrap w:val="0"/>
-        <w:spacing w:line="187" w:lineRule="atLeast"/>
-        <w:rPr>
-          <w:rFonts w:ascii="Lucida Console" w:hAnsi="Lucida Console"/>
-          <w:color w:val="EAEAEA"/>
-        </w:rPr>
-      </w:pPr>
-      <w:proofErr w:type="gramStart"/>
-      <w:r>
-        <w:rPr>
-          <w:rStyle w:val="gnkrckgcgsb"/>
-          <w:rFonts w:ascii="Lucida Console" w:hAnsi="Lucida Console"/>
-          <w:color w:val="EAEAEA"/>
-          <w:bdr w:val="none" w:sz="0" w:space="0" w:color="auto" w:frame="1"/>
-        </w:rPr>
-        <w:t>470  11</w:t>
-      </w:r>
-      <w:proofErr w:type="gramEnd"/>
-      <w:r>
-        <w:rPr>
-          <w:rStyle w:val="gnkrckgcgsb"/>
-          <w:rFonts w:ascii="Lucida Console" w:hAnsi="Lucida Console"/>
-          <w:color w:val="EAEAEA"/>
-          <w:bdr w:val="none" w:sz="0" w:space="0" w:color="auto" w:frame="1"/>
-        </w:rPr>
-        <w:t xml:space="preserve"> 270 211 257   1 </w:t>
-      </w:r>
-    </w:p>
-    <w:p/>
-    <w:p>
-      <w:r>
-        <w:t>Domestication Gene level Venn</w:t>
-      </w:r>
-    </w:p>
-    <w:p>
-      <w:r>
-        <w:t>This is only 1 gene / SNP (arbitrary, first record)</w:t>
-      </w:r>
-    </w:p>
-    <w:p>
-      <w:r>
-        <w:t>And then calculated overlap of traits per gene:</w:t>
-      </w:r>
-    </w:p>
-    <w:p/>
-    <w:p>
-      <w:r>
-        <w:t xml:space="preserve">GEMMA Domestication gene level 99% </w:t>
-      </w:r>
-      <w:proofErr w:type="spellStart"/>
-      <w:r>
-        <w:t>Thr</w:t>
-      </w:r>
-      <w:proofErr w:type="spellEnd"/>
+        <w:t xml:space="preserve"> 1549  717  570  117 </w:t>
+      </w:r>
     </w:p>
     <w:p/>
     <w:p>
@@ -704,6 +795,7 @@
                 <w:color w:val="FFFFFF"/>
               </w:rPr>
             </w:pPr>
+            <w:bookmarkStart w:id="0" w:name="_GoBack"/>
             <w:r>
               <w:rPr>
                 <w:rFonts w:ascii="Calibri" w:eastAsia="Times New Roman" w:hAnsi="Calibri" w:cs="Calibri"/>
@@ -869,11 +961,9 @@
           </w:p>
         </w:tc>
       </w:tr>
+      <w:bookmarkEnd w:id="0"/>
     </w:tbl>
-    <w:p>
-      <w:bookmarkStart w:id="0" w:name="_GoBack"/>
-      <w:bookmarkEnd w:id="0"/>
-    </w:p>
+    <w:p/>
     <w:p>
       <w:r>
         <w:t xml:space="preserve">GEMMA 99.9 </w:t>

</xml_diff>